<commit_message>
#21 Updated documentation with registration test case
</commit_message>
<xml_diff>
--- a/Test Scenario Login .docx
+++ b/Test Scenario Login .docx
@@ -5,7 +5,7 @@
     <w:tbl>
       <w:tblPr>
         <w:tblStyle w:val="TableGrid"/>
-        <w:tblW w:w="0" w:type="auto"/>
+        <w:tblW w:w="10317" w:type="dxa"/>
         <w:tblLayout w:type="fixed"/>
         <w:tblLook w:val="04A0" w:firstRow="1" w:lastRow="0" w:firstColumn="1" w:lastColumn="0" w:noHBand="0" w:noVBand="1"/>
       </w:tblPr>
@@ -13,10 +13,17 @@
         <w:gridCol w:w="805"/>
         <w:gridCol w:w="1283"/>
         <w:gridCol w:w="967"/>
-        <w:gridCol w:w="1152"/>
-        <w:gridCol w:w="5143"/>
+        <w:gridCol w:w="967"/>
+        <w:gridCol w:w="185"/>
+        <w:gridCol w:w="967"/>
+        <w:gridCol w:w="4176"/>
+        <w:gridCol w:w="967"/>
       </w:tblGrid>
       <w:tr>
+        <w:trPr>
+          <w:gridAfter w:val="1"/>
+          <w:wAfter w:w="967" w:type="dxa"/>
+        </w:trPr>
         <w:tc>
           <w:tcPr>
             <w:tcW w:w="805" w:type="dxa"/>
@@ -80,6 +87,7 @@
         <w:tc>
           <w:tcPr>
             <w:tcW w:w="1152" w:type="dxa"/>
+            <w:gridSpan w:val="2"/>
           </w:tcPr>
           <w:p>
             <w:pPr>
@@ -100,6 +108,7 @@
         <w:tc>
           <w:tcPr>
             <w:tcW w:w="5143" w:type="dxa"/>
+            <w:gridSpan w:val="2"/>
           </w:tcPr>
           <w:p>
             <w:pPr>
@@ -119,6 +128,10 @@
         </w:tc>
       </w:tr>
       <w:tr>
+        <w:trPr>
+          <w:gridAfter w:val="1"/>
+          <w:wAfter w:w="967" w:type="dxa"/>
+        </w:trPr>
         <w:tc>
           <w:tcPr>
             <w:tcW w:w="805" w:type="dxa"/>
@@ -152,6 +165,7 @@
         <w:tc>
           <w:tcPr>
             <w:tcW w:w="1152" w:type="dxa"/>
+            <w:gridSpan w:val="2"/>
           </w:tcPr>
           <w:p>
             <w:r>
@@ -163,11 +177,16 @@
         <w:tc>
           <w:tcPr>
             <w:tcW w:w="5143" w:type="dxa"/>
+            <w:gridSpan w:val="2"/>
           </w:tcPr>
           <w:p/>
         </w:tc>
       </w:tr>
       <w:tr>
+        <w:trPr>
+          <w:gridAfter w:val="1"/>
+          <w:wAfter w:w="967" w:type="dxa"/>
+        </w:trPr>
         <w:tc>
           <w:tcPr>
             <w:tcW w:w="805" w:type="dxa"/>
@@ -211,6 +230,7 @@
         <w:tc>
           <w:tcPr>
             <w:tcW w:w="1152" w:type="dxa"/>
+            <w:gridSpan w:val="2"/>
           </w:tcPr>
           <w:p>
             <w:r>
@@ -221,11 +241,16 @@
         <w:tc>
           <w:tcPr>
             <w:tcW w:w="5143" w:type="dxa"/>
+            <w:gridSpan w:val="2"/>
           </w:tcPr>
           <w:p/>
         </w:tc>
       </w:tr>
       <w:tr>
+        <w:trPr>
+          <w:gridAfter w:val="1"/>
+          <w:wAfter w:w="967" w:type="dxa"/>
+        </w:trPr>
         <w:tc>
           <w:tcPr>
             <w:tcW w:w="805" w:type="dxa"/>
@@ -264,6 +289,7 @@
         <w:tc>
           <w:tcPr>
             <w:tcW w:w="1152" w:type="dxa"/>
+            <w:gridSpan w:val="2"/>
           </w:tcPr>
           <w:p>
             <w:r>
@@ -276,6 +302,7 @@
         <w:tc>
           <w:tcPr>
             <w:tcW w:w="5143" w:type="dxa"/>
+            <w:gridSpan w:val="2"/>
           </w:tcPr>
           <w:p>
             <w:pPr>
@@ -287,6 +314,10 @@
         </w:tc>
       </w:tr>
       <w:tr>
+        <w:trPr>
+          <w:gridAfter w:val="1"/>
+          <w:wAfter w:w="967" w:type="dxa"/>
+        </w:trPr>
         <w:tc>
           <w:tcPr>
             <w:tcW w:w="805" w:type="dxa"/>
@@ -325,6 +356,7 @@
         <w:tc>
           <w:tcPr>
             <w:tcW w:w="1152" w:type="dxa"/>
+            <w:gridSpan w:val="2"/>
           </w:tcPr>
           <w:p>
             <w:r>
@@ -335,6 +367,7 @@
         <w:tc>
           <w:tcPr>
             <w:tcW w:w="5143" w:type="dxa"/>
+            <w:gridSpan w:val="2"/>
           </w:tcPr>
           <w:p>
             <w:pPr>
@@ -348,6 +381,312 @@
               <w:tabs>
                 <w:tab w:val="left" w:pos="1548"/>
               </w:tabs>
+            </w:pPr>
+          </w:p>
+          <w:p>
+            <w:pPr>
+              <w:tabs>
+                <w:tab w:val="left" w:pos="1548"/>
+              </w:tabs>
+            </w:pPr>
+          </w:p>
+        </w:tc>
+      </w:tr>
+      <w:tr>
+        <w:tc>
+          <w:tcPr>
+            <w:tcW w:w="805" w:type="dxa"/>
+          </w:tcPr>
+          <w:p>
+            <w:r>
+              <w:t xml:space="preserve">5 </w:t>
+            </w:r>
+          </w:p>
+        </w:tc>
+        <w:tc>
+          <w:tcPr>
+            <w:tcW w:w="1283" w:type="dxa"/>
+          </w:tcPr>
+          <w:p>
+            <w:r>
+              <w:t>Test New user sign up</w:t>
+            </w:r>
+          </w:p>
+        </w:tc>
+        <w:tc>
+          <w:tcPr>
+            <w:tcW w:w="967" w:type="dxa"/>
+          </w:tcPr>
+          <w:p>
+            <w:r>
+              <w:t>Test user sign up with no password</w:t>
+            </w:r>
+          </w:p>
+        </w:tc>
+        <w:tc>
+          <w:tcPr>
+            <w:tcW w:w="967" w:type="dxa"/>
+          </w:tcPr>
+          <w:p>
+            <w:r>
+              <w:t xml:space="preserve">Username = John </w:t>
+            </w:r>
+          </w:p>
+          <w:p>
+            <w:r>
+              <w:t>Password = Null</w:t>
+            </w:r>
+          </w:p>
+        </w:tc>
+        <w:tc>
+          <w:tcPr>
+            <w:tcW w:w="1152" w:type="dxa"/>
+            <w:gridSpan w:val="2"/>
+          </w:tcPr>
+          <w:p>
+            <w:r>
+              <w:t>Sign up Fail</w:t>
+            </w:r>
+          </w:p>
+        </w:tc>
+        <w:tc>
+          <w:tcPr>
+            <w:tcW w:w="5143" w:type="dxa"/>
+            <w:gridSpan w:val="2"/>
+          </w:tcPr>
+          <w:p>
+            <w:pPr>
+              <w:rPr>
+                <w:noProof/>
+              </w:rPr>
+            </w:pPr>
+          </w:p>
+        </w:tc>
+      </w:tr>
+      <w:tr>
+        <w:tc>
+          <w:tcPr>
+            <w:tcW w:w="805" w:type="dxa"/>
+          </w:tcPr>
+          <w:p>
+            <w:r>
+              <w:t xml:space="preserve">6 </w:t>
+            </w:r>
+          </w:p>
+        </w:tc>
+        <w:tc>
+          <w:tcPr>
+            <w:tcW w:w="1283" w:type="dxa"/>
+          </w:tcPr>
+          <w:p>
+            <w:r>
+              <w:t>Test New user Sign up</w:t>
+            </w:r>
+          </w:p>
+        </w:tc>
+        <w:tc>
+          <w:tcPr>
+            <w:tcW w:w="967" w:type="dxa"/>
+          </w:tcPr>
+          <w:p>
+            <w:r>
+              <w:t xml:space="preserve">Test user sign up with no username </w:t>
+            </w:r>
+          </w:p>
+        </w:tc>
+        <w:tc>
+          <w:tcPr>
+            <w:tcW w:w="967" w:type="dxa"/>
+          </w:tcPr>
+          <w:p>
+            <w:r>
+              <w:t>Username = null</w:t>
+            </w:r>
+          </w:p>
+          <w:p>
+            <w:r>
+              <w:t>Password= Password123</w:t>
+            </w:r>
+          </w:p>
+        </w:tc>
+        <w:tc>
+          <w:tcPr>
+            <w:tcW w:w="1152" w:type="dxa"/>
+            <w:gridSpan w:val="2"/>
+          </w:tcPr>
+          <w:p>
+            <w:r>
+              <w:t>Sign up fail</w:t>
+            </w:r>
+          </w:p>
+        </w:tc>
+        <w:tc>
+          <w:tcPr>
+            <w:tcW w:w="5143" w:type="dxa"/>
+            <w:gridSpan w:val="2"/>
+          </w:tcPr>
+          <w:p>
+            <w:pPr>
+              <w:rPr>
+                <w:noProof/>
+              </w:rPr>
+            </w:pPr>
+          </w:p>
+        </w:tc>
+      </w:tr>
+      <w:tr>
+        <w:tc>
+          <w:tcPr>
+            <w:tcW w:w="805" w:type="dxa"/>
+          </w:tcPr>
+          <w:p>
+            <w:r>
+              <w:t xml:space="preserve">7 </w:t>
+            </w:r>
+          </w:p>
+        </w:tc>
+        <w:tc>
+          <w:tcPr>
+            <w:tcW w:w="1283" w:type="dxa"/>
+          </w:tcPr>
+          <w:p>
+            <w:r>
+              <w:t xml:space="preserve">Test user sign up </w:t>
+            </w:r>
+          </w:p>
+        </w:tc>
+        <w:tc>
+          <w:tcPr>
+            <w:tcW w:w="967" w:type="dxa"/>
+          </w:tcPr>
+          <w:p>
+            <w:r>
+              <w:t xml:space="preserve">Test user sign up with no </w:t>
+            </w:r>
+            <w:proofErr w:type="gramStart"/>
+            <w:r>
+              <w:t>user name</w:t>
+            </w:r>
+            <w:proofErr w:type="gramEnd"/>
+            <w:r>
+              <w:t xml:space="preserve"> or password </w:t>
+            </w:r>
+          </w:p>
+        </w:tc>
+        <w:tc>
+          <w:tcPr>
+            <w:tcW w:w="967" w:type="dxa"/>
+          </w:tcPr>
+          <w:p>
+            <w:r>
+              <w:t xml:space="preserve">Username = null </w:t>
+            </w:r>
+          </w:p>
+          <w:p>
+            <w:r>
+              <w:t>Password = null</w:t>
+            </w:r>
+          </w:p>
+        </w:tc>
+        <w:tc>
+          <w:tcPr>
+            <w:tcW w:w="1152" w:type="dxa"/>
+            <w:gridSpan w:val="2"/>
+          </w:tcPr>
+          <w:p>
+            <w:r>
+              <w:t>Sign up fail</w:t>
+            </w:r>
+          </w:p>
+          <w:p/>
+        </w:tc>
+        <w:tc>
+          <w:tcPr>
+            <w:tcW w:w="5143" w:type="dxa"/>
+            <w:gridSpan w:val="2"/>
+          </w:tcPr>
+          <w:p>
+            <w:pPr>
+              <w:rPr>
+                <w:noProof/>
+              </w:rPr>
+            </w:pPr>
+          </w:p>
+        </w:tc>
+      </w:tr>
+      <w:tr>
+        <w:tc>
+          <w:tcPr>
+            <w:tcW w:w="805" w:type="dxa"/>
+          </w:tcPr>
+          <w:p>
+            <w:r>
+              <w:lastRenderedPageBreak/>
+              <w:t xml:space="preserve">8 </w:t>
+            </w:r>
+          </w:p>
+        </w:tc>
+        <w:tc>
+          <w:tcPr>
+            <w:tcW w:w="1283" w:type="dxa"/>
+          </w:tcPr>
+          <w:p>
+            <w:r>
+              <w:t xml:space="preserve">Test user sign up </w:t>
+            </w:r>
+          </w:p>
+        </w:tc>
+        <w:tc>
+          <w:tcPr>
+            <w:tcW w:w="967" w:type="dxa"/>
+          </w:tcPr>
+          <w:p>
+            <w:r>
+              <w:t>Test user sign up with username and password</w:t>
+            </w:r>
+          </w:p>
+        </w:tc>
+        <w:tc>
+          <w:tcPr>
+            <w:tcW w:w="967" w:type="dxa"/>
+          </w:tcPr>
+          <w:p>
+            <w:proofErr w:type="gramStart"/>
+            <w:r>
+              <w:t>User name</w:t>
+            </w:r>
+            <w:proofErr w:type="gramEnd"/>
+            <w:r>
+              <w:t xml:space="preserve"> = John </w:t>
+            </w:r>
+          </w:p>
+          <w:p>
+            <w:r>
+              <w:t>Password = Password123</w:t>
+            </w:r>
+          </w:p>
+        </w:tc>
+        <w:tc>
+          <w:tcPr>
+            <w:tcW w:w="1152" w:type="dxa"/>
+            <w:gridSpan w:val="2"/>
+          </w:tcPr>
+          <w:p>
+            <w:r>
+              <w:t xml:space="preserve">Successfully signed up </w:t>
+            </w:r>
+          </w:p>
+        </w:tc>
+        <w:tc>
+          <w:tcPr>
+            <w:tcW w:w="5143" w:type="dxa"/>
+            <w:gridSpan w:val="2"/>
+          </w:tcPr>
+          <w:p>
+            <w:pPr>
+              <w:rPr>
+                <w:noProof/>
+              </w:rPr>
             </w:pPr>
           </w:p>
         </w:tc>

</xml_diff>

<commit_message>
#13 Updated documentation of to-do Login test case
</commit_message>
<xml_diff>
--- a/Test Scenario Login .docx
+++ b/Test Scenario Login .docx
@@ -5,7 +5,7 @@
     <w:tbl>
       <w:tblPr>
         <w:tblStyle w:val="TableGrid"/>
-        <w:tblW w:w="10317" w:type="dxa"/>
+        <w:tblW w:w="0" w:type="auto"/>
         <w:tblLayout w:type="fixed"/>
         <w:tblLook w:val="04A0" w:firstRow="1" w:lastRow="0" w:firstColumn="1" w:lastColumn="0" w:noHBand="0" w:noVBand="1"/>
       </w:tblPr>
@@ -14,16 +14,10 @@
         <w:gridCol w:w="1283"/>
         <w:gridCol w:w="967"/>
         <w:gridCol w:w="967"/>
-        <w:gridCol w:w="185"/>
-        <w:gridCol w:w="967"/>
-        <w:gridCol w:w="4176"/>
-        <w:gridCol w:w="967"/>
+        <w:gridCol w:w="1152"/>
+        <w:gridCol w:w="5143"/>
       </w:tblGrid>
       <w:tr>
-        <w:trPr>
-          <w:gridAfter w:val="1"/>
-          <w:wAfter w:w="967" w:type="dxa"/>
-        </w:trPr>
         <w:tc>
           <w:tcPr>
             <w:tcW w:w="805" w:type="dxa"/>
@@ -75,63 +69,70 @@
                 <w:bCs/>
               </w:rPr>
             </w:pPr>
-            <w:r>
+          </w:p>
+        </w:tc>
+        <w:tc>
+          <w:tcPr>
+            <w:tcW w:w="967" w:type="dxa"/>
+          </w:tcPr>
+          <w:p>
+            <w:pPr>
               <w:rPr>
                 <w:b/>
                 <w:bCs/>
               </w:rPr>
-              <w:t>Test Values</w:t>
-            </w:r>
-          </w:p>
-        </w:tc>
-        <w:tc>
-          <w:tcPr>
-            <w:tcW w:w="1152" w:type="dxa"/>
-            <w:gridSpan w:val="2"/>
-          </w:tcPr>
-          <w:p>
-            <w:pPr>
+            </w:pPr>
+            <w:r>
               <w:rPr>
                 <w:b/>
                 <w:bCs/>
               </w:rPr>
-            </w:pPr>
-            <w:r>
+              <w:t>Test Values</w:t>
+            </w:r>
+          </w:p>
+        </w:tc>
+        <w:tc>
+          <w:tcPr>
+            <w:tcW w:w="1152" w:type="dxa"/>
+          </w:tcPr>
+          <w:p>
+            <w:pPr>
               <w:rPr>
                 <w:b/>
                 <w:bCs/>
               </w:rPr>
-              <w:t xml:space="preserve">Expected Outcome </w:t>
-            </w:r>
-          </w:p>
-        </w:tc>
-        <w:tc>
-          <w:tcPr>
-            <w:tcW w:w="5143" w:type="dxa"/>
-            <w:gridSpan w:val="2"/>
-          </w:tcPr>
-          <w:p>
-            <w:pPr>
+            </w:pPr>
+            <w:r>
               <w:rPr>
                 <w:b/>
                 <w:bCs/>
               </w:rPr>
-            </w:pPr>
-            <w:r>
+              <w:t xml:space="preserve">Expected Outcome </w:t>
+            </w:r>
+          </w:p>
+        </w:tc>
+        <w:tc>
+          <w:tcPr>
+            <w:tcW w:w="5143" w:type="dxa"/>
+          </w:tcPr>
+          <w:p>
+            <w:pPr>
               <w:rPr>
                 <w:b/>
                 <w:bCs/>
               </w:rPr>
+            </w:pPr>
+            <w:r>
+              <w:rPr>
+                <w:b/>
+                <w:bCs/>
+              </w:rPr>
               <w:t>Outcome</w:t>
             </w:r>
           </w:p>
         </w:tc>
       </w:tr>
       <w:tr>
-        <w:trPr>
-          <w:gridAfter w:val="1"/>
-          <w:wAfter w:w="967" w:type="dxa"/>
-        </w:trPr>
         <w:tc>
           <w:tcPr>
             <w:tcW w:w="805" w:type="dxa"/>
@@ -156,6 +157,12 @@
           <w:tcPr>
             <w:tcW w:w="967" w:type="dxa"/>
           </w:tcPr>
+          <w:p/>
+        </w:tc>
+        <w:tc>
+          <w:tcPr>
+            <w:tcW w:w="967" w:type="dxa"/>
+          </w:tcPr>
           <w:p>
             <w:r>
               <w:t xml:space="preserve">Both Input = Null </w:t>
@@ -165,7 +172,6 @@
         <w:tc>
           <w:tcPr>
             <w:tcW w:w="1152" w:type="dxa"/>
-            <w:gridSpan w:val="2"/>
           </w:tcPr>
           <w:p>
             <w:r>
@@ -177,16 +183,11 @@
         <w:tc>
           <w:tcPr>
             <w:tcW w:w="5143" w:type="dxa"/>
-            <w:gridSpan w:val="2"/>
           </w:tcPr>
           <w:p/>
         </w:tc>
       </w:tr>
       <w:tr>
-        <w:trPr>
-          <w:gridAfter w:val="1"/>
-          <w:wAfter w:w="967" w:type="dxa"/>
-        </w:trPr>
         <w:tc>
           <w:tcPr>
             <w:tcW w:w="805" w:type="dxa"/>
@@ -211,10 +212,21 @@
           <w:tcPr>
             <w:tcW w:w="967" w:type="dxa"/>
           </w:tcPr>
-          <w:p>
-            <w:r>
-              <w:t>Username = John</w:t>
-            </w:r>
+          <w:p/>
+        </w:tc>
+        <w:tc>
+          <w:tcPr>
+            <w:tcW w:w="967" w:type="dxa"/>
+          </w:tcPr>
+          <w:p>
+            <w:r>
+              <w:t xml:space="preserve">Username = </w:t>
+            </w:r>
+            <w:proofErr w:type="spellStart"/>
+            <w:r>
+              <w:t>muhdikmal</w:t>
+            </w:r>
+            <w:proofErr w:type="spellEnd"/>
           </w:p>
           <w:p>
             <w:proofErr w:type="gramStart"/>
@@ -230,7 +242,6 @@
         <w:tc>
           <w:tcPr>
             <w:tcW w:w="1152" w:type="dxa"/>
-            <w:gridSpan w:val="2"/>
           </w:tcPr>
           <w:p>
             <w:r>
@@ -241,16 +252,11 @@
         <w:tc>
           <w:tcPr>
             <w:tcW w:w="5143" w:type="dxa"/>
-            <w:gridSpan w:val="2"/>
           </w:tcPr>
           <w:p/>
         </w:tc>
       </w:tr>
       <w:tr>
-        <w:trPr>
-          <w:gridAfter w:val="1"/>
-          <w:wAfter w:w="967" w:type="dxa"/>
-        </w:trPr>
         <w:tc>
           <w:tcPr>
             <w:tcW w:w="805" w:type="dxa"/>
@@ -275,6 +281,12 @@
           <w:tcPr>
             <w:tcW w:w="967" w:type="dxa"/>
           </w:tcPr>
+          <w:p/>
+        </w:tc>
+        <w:tc>
+          <w:tcPr>
+            <w:tcW w:w="967" w:type="dxa"/>
+          </w:tcPr>
           <w:p>
             <w:r>
               <w:t xml:space="preserve">Username = Null </w:t>
@@ -282,14 +294,16 @@
           </w:p>
           <w:p>
             <w:r>
-              <w:t>Password = Password123</w:t>
+              <w:t xml:space="preserve">Password = </w:t>
+            </w:r>
+            <w:r>
+              <w:t>ikmal2000</w:t>
             </w:r>
           </w:p>
         </w:tc>
         <w:tc>
           <w:tcPr>
             <w:tcW w:w="1152" w:type="dxa"/>
-            <w:gridSpan w:val="2"/>
           </w:tcPr>
           <w:p>
             <w:r>
@@ -302,7 +316,6 @@
         <w:tc>
           <w:tcPr>
             <w:tcW w:w="5143" w:type="dxa"/>
-            <w:gridSpan w:val="2"/>
           </w:tcPr>
           <w:p>
             <w:pPr>
@@ -314,10 +327,6 @@
         </w:tc>
       </w:tr>
       <w:tr>
-        <w:trPr>
-          <w:gridAfter w:val="1"/>
-          <w:wAfter w:w="967" w:type="dxa"/>
-        </w:trPr>
         <w:tc>
           <w:tcPr>
             <w:tcW w:w="805" w:type="dxa"/>
@@ -342,21 +351,34 @@
           <w:tcPr>
             <w:tcW w:w="967" w:type="dxa"/>
           </w:tcPr>
-          <w:p>
-            <w:r>
-              <w:t xml:space="preserve">Username = John </w:t>
-            </w:r>
-          </w:p>
-          <w:p>
-            <w:r>
-              <w:t>Password = Password123</w:t>
+          <w:p/>
+        </w:tc>
+        <w:tc>
+          <w:tcPr>
+            <w:tcW w:w="967" w:type="dxa"/>
+          </w:tcPr>
+          <w:p>
+            <w:r>
+              <w:t xml:space="preserve">Username = </w:t>
+            </w:r>
+            <w:proofErr w:type="spellStart"/>
+            <w:r>
+              <w:t>muhdikmal</w:t>
+            </w:r>
+            <w:proofErr w:type="spellEnd"/>
+          </w:p>
+          <w:p>
+            <w:r>
+              <w:t xml:space="preserve">Password = </w:t>
+            </w:r>
+            <w:r>
+              <w:t>ikmal2000</w:t>
             </w:r>
           </w:p>
         </w:tc>
         <w:tc>
           <w:tcPr>
             <w:tcW w:w="1152" w:type="dxa"/>
-            <w:gridSpan w:val="2"/>
           </w:tcPr>
           <w:p>
             <w:r>
@@ -367,7 +389,6 @@
         <w:tc>
           <w:tcPr>
             <w:tcW w:w="5143" w:type="dxa"/>
-            <w:gridSpan w:val="2"/>
           </w:tcPr>
           <w:p>
             <w:pPr>
@@ -383,13 +404,6 @@
               </w:tabs>
             </w:pPr>
           </w:p>
-          <w:p>
-            <w:pPr>
-              <w:tabs>
-                <w:tab w:val="left" w:pos="1548"/>
-              </w:tabs>
-            </w:pPr>
-          </w:p>
         </w:tc>
       </w:tr>
       <w:tr>
@@ -429,7 +443,12 @@
           </w:tcPr>
           <w:p>
             <w:r>
-              <w:t xml:space="preserve">Username = John </w:t>
+              <w:t>Username = John</w:t>
+            </w:r>
+            <w:bookmarkStart w:id="0" w:name="_GoBack"/>
+            <w:bookmarkEnd w:id="0"/>
+            <w:r>
+              <w:t xml:space="preserve"> </w:t>
             </w:r>
           </w:p>
           <w:p>
@@ -441,7 +460,6 @@
         <w:tc>
           <w:tcPr>
             <w:tcW w:w="1152" w:type="dxa"/>
-            <w:gridSpan w:val="2"/>
           </w:tcPr>
           <w:p>
             <w:r>
@@ -452,7 +470,6 @@
         <w:tc>
           <w:tcPr>
             <w:tcW w:w="5143" w:type="dxa"/>
-            <w:gridSpan w:val="2"/>
           </w:tcPr>
           <w:p>
             <w:pPr>
@@ -512,7 +529,6 @@
         <w:tc>
           <w:tcPr>
             <w:tcW w:w="1152" w:type="dxa"/>
-            <w:gridSpan w:val="2"/>
           </w:tcPr>
           <w:p>
             <w:r>
@@ -523,7 +539,6 @@
         <w:tc>
           <w:tcPr>
             <w:tcW w:w="5143" w:type="dxa"/>
-            <w:gridSpan w:val="2"/>
           </w:tcPr>
           <w:p>
             <w:pPr>
@@ -569,16 +584,21 @@
             </w:r>
             <w:proofErr w:type="gramEnd"/>
             <w:r>
-              <w:t xml:space="preserve"> or password </w:t>
-            </w:r>
-          </w:p>
-        </w:tc>
-        <w:tc>
-          <w:tcPr>
-            <w:tcW w:w="967" w:type="dxa"/>
-          </w:tcPr>
-          <w:p>
-            <w:r>
+              <w:t xml:space="preserve"> or </w:t>
+            </w:r>
+            <w:r>
+              <w:lastRenderedPageBreak/>
+              <w:t xml:space="preserve">password </w:t>
+            </w:r>
+          </w:p>
+        </w:tc>
+        <w:tc>
+          <w:tcPr>
+            <w:tcW w:w="967" w:type="dxa"/>
+          </w:tcPr>
+          <w:p>
+            <w:r>
+              <w:lastRenderedPageBreak/>
               <w:t xml:space="preserve">Username = null </w:t>
             </w:r>
           </w:p>
@@ -591,7 +611,6 @@
         <w:tc>
           <w:tcPr>
             <w:tcW w:w="1152" w:type="dxa"/>
-            <w:gridSpan w:val="2"/>
           </w:tcPr>
           <w:p>
             <w:r>
@@ -603,7 +622,6 @@
         <w:tc>
           <w:tcPr>
             <w:tcW w:w="5143" w:type="dxa"/>
-            <w:gridSpan w:val="2"/>
           </w:tcPr>
           <w:p>
             <w:pPr>
@@ -621,7 +639,6 @@
           </w:tcPr>
           <w:p>
             <w:r>
-              <w:lastRenderedPageBreak/>
               <w:t xml:space="preserve">8 </w:t>
             </w:r>
           </w:p>
@@ -669,7 +686,6 @@
         <w:tc>
           <w:tcPr>
             <w:tcW w:w="1152" w:type="dxa"/>
-            <w:gridSpan w:val="2"/>
           </w:tcPr>
           <w:p>
             <w:r>
@@ -680,7 +696,6 @@
         <w:tc>
           <w:tcPr>
             <w:tcW w:w="5143" w:type="dxa"/>
-            <w:gridSpan w:val="2"/>
           </w:tcPr>
           <w:p>
             <w:pPr>
@@ -692,10 +707,7 @@
         </w:tc>
       </w:tr>
     </w:tbl>
-    <w:p>
-      <w:bookmarkStart w:id="0" w:name="_GoBack"/>
-      <w:bookmarkEnd w:id="0"/>
-    </w:p>
+    <w:p/>
     <w:p/>
     <w:sectPr>
       <w:pgSz w:w="12240" w:h="15840"/>

</xml_diff>